<commit_message>
Updated MongoDB and Winston packages, updated gitignore and added certificate instructions
</commit_message>
<xml_diff>
--- a/How To Set Up Project.docx
+++ b/How To Set Up Project.docx
@@ -9,8 +9,6 @@
       <w:r>
         <w:t>Introduction</w:t>
       </w:r>
-      <w:bookmarkStart w:id="0" w:name="_GoBack"/>
-      <w:bookmarkEnd w:id="0"/>
     </w:p>
     <w:p/>
     <w:p>
@@ -27,7 +25,6 @@
         </w:rPr>
         <w:t xml:space="preserve">In this application, we will use MongoDB as the data store, Node JS for the back end, and Angular 6 for the front end. To gain a proper working knowledge of these technologies, please read online articles, or watch one of the many quite elaborate courses online. A YouTube channel like </w:t>
       </w:r>
-      <w:proofErr w:type="spellStart"/>
       <w:r>
         <w:rPr>
           <w:b/>
@@ -35,17 +32,7 @@
           <w:sz w:val="24"/>
           <w:szCs w:val="24"/>
         </w:rPr>
-        <w:t>Traversy</w:t>
-      </w:r>
-      <w:proofErr w:type="spellEnd"/>
-      <w:r>
-        <w:rPr>
-          <w:b/>
-          <w:i/>
-          <w:sz w:val="24"/>
-          <w:szCs w:val="24"/>
-        </w:rPr>
-        <w:t xml:space="preserve"> Media</w:t>
+        <w:t>Traversy Media</w:t>
       </w:r>
       <w:r>
         <w:rPr>
@@ -102,29 +89,7 @@
             <w:u w:val="single"/>
             <w:bdr w:val="none" w:sz="0" w:space="0" w:color="auto" w:frame="1"/>
           </w:rPr>
-          <w:t xml:space="preserve">MongoDB </w:t>
-        </w:r>
-        <w:r>
-          <w:rPr>
-            <w:rFonts w:eastAsia="Times New Roman" w:cstheme="minorHAnsi"/>
-            <w:color w:val="F65A5B"/>
-            <w:sz w:val="24"/>
-            <w:szCs w:val="24"/>
-            <w:u w:val="single"/>
-            <w:bdr w:val="none" w:sz="0" w:space="0" w:color="auto" w:frame="1"/>
-          </w:rPr>
-          <w:t>d</w:t>
-        </w:r>
-        <w:r>
-          <w:rPr>
-            <w:rFonts w:eastAsia="Times New Roman" w:cstheme="minorHAnsi"/>
-            <w:color w:val="F65A5B"/>
-            <w:sz w:val="24"/>
-            <w:szCs w:val="24"/>
-            <w:u w:val="single"/>
-            <w:bdr w:val="none" w:sz="0" w:space="0" w:color="auto" w:frame="1"/>
-          </w:rPr>
-          <w:t>ownload center page</w:t>
+          <w:t>MongoDB download center page</w:t>
         </w:r>
       </w:hyperlink>
       <w:r>
@@ -186,27 +151,7 @@
           <w:sz w:val="24"/>
           <w:szCs w:val="24"/>
         </w:rPr>
-        <w:t xml:space="preserve">Create a Mongo data directory — </w:t>
-      </w:r>
-      <w:proofErr w:type="gramStart"/>
-      <w:r>
-        <w:rPr>
-          <w:rFonts w:eastAsia="Times New Roman" w:cstheme="minorHAnsi"/>
-          <w:color w:val="3E3E40"/>
-          <w:sz w:val="24"/>
-          <w:szCs w:val="24"/>
-        </w:rPr>
-        <w:t>This</w:t>
-      </w:r>
-      <w:proofErr w:type="gramEnd"/>
-      <w:r>
-        <w:rPr>
-          <w:rFonts w:eastAsia="Times New Roman" w:cstheme="minorHAnsi"/>
-          <w:color w:val="3E3E40"/>
-          <w:sz w:val="24"/>
-          <w:szCs w:val="24"/>
-        </w:rPr>
-        <w:t xml:space="preserve"> directory is where MongoDB stores database files for full-stack web applicati</w:t>
+        <w:t>Create a Mongo data directory — This directory is where MongoDB stores database files for full-stack web applicati</w:t>
       </w:r>
       <w:r>
         <w:rPr>
@@ -253,21 +198,8 @@
           <w:bdr w:val="none" w:sz="0" w:space="0" w:color="auto" w:frame="1"/>
           <w:shd w:val="clear" w:color="auto" w:fill="DFE0E0"/>
         </w:rPr>
-        <w:t>md \data\</w:t>
-      </w:r>
-      <w:proofErr w:type="spellStart"/>
-      <w:r>
-        <w:rPr>
-          <w:rFonts w:ascii="Consolas" w:eastAsia="Times New Roman" w:hAnsi="Consolas" w:cs="Courier New"/>
-          <w:color w:val="15141F"/>
-          <w:sz w:val="20"/>
-          <w:szCs w:val="20"/>
-          <w:bdr w:val="none" w:sz="0" w:space="0" w:color="auto" w:frame="1"/>
-          <w:shd w:val="clear" w:color="auto" w:fill="DFE0E0"/>
-        </w:rPr>
-        <w:t>db</w:t>
-      </w:r>
-      <w:proofErr w:type="spellEnd"/>
+        <w:t>md \data\db</w:t>
+      </w:r>
       <w:r>
         <w:rPr>
           <w:rFonts w:ascii="inherit" w:eastAsia="Times New Roman" w:hAnsi="inherit" w:cs="Segoe UI"/>
@@ -545,60 +477,18 @@
           <w:sz w:val="24"/>
           <w:szCs w:val="24"/>
         </w:rPr>
-        <w:t xml:space="preserve">Start/stop MongoDB as a windows service using the commands “net start </w:t>
-      </w:r>
-      <w:proofErr w:type="spellStart"/>
-      <w:r>
-        <w:rPr>
-          <w:rFonts w:eastAsia="Times New Roman" w:cstheme="minorHAnsi"/>
+        <w:t xml:space="preserve">Start/stop MongoDB as a windows service using the commands “net start mongodb” and “net stop mongodb”, where </w:t>
+      </w:r>
+      <w:r>
+        <w:rPr>
+          <w:rFonts w:eastAsia="Times New Roman" w:cstheme="minorHAnsi"/>
+          <w:i/>
           <w:color w:val="3E3E40"/>
           <w:sz w:val="24"/>
           <w:szCs w:val="24"/>
         </w:rPr>
         <w:t>mongodb</w:t>
       </w:r>
-      <w:proofErr w:type="spellEnd"/>
-      <w:r>
-        <w:rPr>
-          <w:rFonts w:eastAsia="Times New Roman" w:cstheme="minorHAnsi"/>
-          <w:color w:val="3E3E40"/>
-          <w:sz w:val="24"/>
-          <w:szCs w:val="24"/>
-        </w:rPr>
-        <w:t xml:space="preserve">” and “net stop </w:t>
-      </w:r>
-      <w:proofErr w:type="spellStart"/>
-      <w:r>
-        <w:rPr>
-          <w:rFonts w:eastAsia="Times New Roman" w:cstheme="minorHAnsi"/>
-          <w:color w:val="3E3E40"/>
-          <w:sz w:val="24"/>
-          <w:szCs w:val="24"/>
-        </w:rPr>
-        <w:t>mongodb</w:t>
-      </w:r>
-      <w:proofErr w:type="spellEnd"/>
-      <w:r>
-        <w:rPr>
-          <w:rFonts w:eastAsia="Times New Roman" w:cstheme="minorHAnsi"/>
-          <w:color w:val="3E3E40"/>
-          <w:sz w:val="24"/>
-          <w:szCs w:val="24"/>
-        </w:rPr>
-        <w:t xml:space="preserve">”, where </w:t>
-      </w:r>
-      <w:proofErr w:type="spellStart"/>
-      <w:r>
-        <w:rPr>
-          <w:rFonts w:eastAsia="Times New Roman" w:cstheme="minorHAnsi"/>
-          <w:i/>
-          <w:color w:val="3E3E40"/>
-          <w:sz w:val="24"/>
-          <w:szCs w:val="24"/>
-        </w:rPr>
-        <w:t>mongodb</w:t>
-      </w:r>
-      <w:proofErr w:type="spellEnd"/>
       <w:r>
         <w:rPr>
           <w:rFonts w:eastAsia="Times New Roman" w:cstheme="minorHAnsi"/>
@@ -656,73 +546,33 @@
         <w:t xml:space="preserve">Make sure that the MongoDB service is up and running. You can check in your </w:t>
       </w:r>
       <w:r>
-        <w:t xml:space="preserve">windows Services, or open your Command Prompt and simply run “net start </w:t>
-      </w:r>
-      <w:proofErr w:type="spellStart"/>
-      <w:r>
-        <w:t>mongodb</w:t>
-      </w:r>
-      <w:proofErr w:type="spellEnd"/>
-      <w:r>
-        <w:t xml:space="preserve">”, where </w:t>
-      </w:r>
-      <w:proofErr w:type="spellStart"/>
-      <w:r>
-        <w:t>mongodb</w:t>
-      </w:r>
-      <w:proofErr w:type="spellEnd"/>
-      <w:r>
-        <w:t xml:space="preserve"> is the name of the service specified during installation</w:t>
-      </w:r>
-    </w:p>
-    <w:p>
-      <w:r>
-        <w:t xml:space="preserve">Change Directory to the bin folder of your mongo DB installation path. For instance, if </w:t>
-      </w:r>
-      <w:proofErr w:type="spellStart"/>
-      <w:r>
-        <w:t>mongodb</w:t>
-      </w:r>
-      <w:proofErr w:type="spellEnd"/>
-      <w:r>
-        <w:t xml:space="preserve"> was installed on volume C, run the following command</w:t>
+        <w:t>windows Services, or open your Command Prompt and simply run “net start mongodb”, where mongodb is the name of the service specified during installation</w:t>
+      </w:r>
+    </w:p>
+    <w:p>
+      <w:r>
+        <w:t>Change Directory to the bin folder of your mongo DB installation path. For instance, if mongodb was installed on volume C, run the following command</w:t>
       </w:r>
     </w:p>
     <w:p>
       <w:r>
         <w:br/>
       </w:r>
-      <w:proofErr w:type="gramStart"/>
       <w:r>
         <w:rPr>
           <w:rFonts w:ascii="Consolas" w:hAnsi="Consolas"/>
         </w:rPr>
-        <w:t>cd  \</w:t>
-      </w:r>
-      <w:proofErr w:type="spellStart"/>
-      <w:proofErr w:type="gramEnd"/>
+        <w:t>cd  \mongodb\bin</w:t>
+      </w:r>
+    </w:p>
+    <w:p>
+      <w:r>
+        <w:t>Then run the command “</w:t>
+      </w:r>
       <w:r>
         <w:rPr>
           <w:rFonts w:ascii="Consolas" w:hAnsi="Consolas"/>
         </w:rPr>
-        <w:t>mongodb</w:t>
-      </w:r>
-      <w:proofErr w:type="spellEnd"/>
-      <w:r>
-        <w:rPr>
-          <w:rFonts w:ascii="Consolas" w:hAnsi="Consolas"/>
-        </w:rPr>
-        <w:t>\bin</w:t>
-      </w:r>
-    </w:p>
-    <w:p>
-      <w:r>
-        <w:t>Then run the command “</w:t>
-      </w:r>
-      <w:r>
-        <w:rPr>
-          <w:rFonts w:ascii="Consolas" w:hAnsi="Consolas"/>
-        </w:rPr>
         <w:t>mongo</w:t>
       </w:r>
       <w:r>
@@ -731,44 +581,12 @@
     </w:p>
     <w:p>
       <w:r>
-        <w:t xml:space="preserve">To create a new database called </w:t>
-      </w:r>
-      <w:proofErr w:type="spellStart"/>
-      <w:r>
-        <w:t>seedsofhope</w:t>
-      </w:r>
-      <w:proofErr w:type="spellEnd"/>
-      <w:r>
-        <w:t xml:space="preserve">, for instance, simply run “use </w:t>
-      </w:r>
-      <w:proofErr w:type="spellStart"/>
-      <w:r>
-        <w:t>seedsofhope</w:t>
-      </w:r>
-      <w:proofErr w:type="spellEnd"/>
-      <w:r>
-        <w:t>”</w:t>
-      </w:r>
-    </w:p>
-    <w:p>
-      <w:r>
-        <w:t xml:space="preserve">This command will create the new database if it </w:t>
-      </w:r>
-      <w:proofErr w:type="gramStart"/>
-      <w:r>
-        <w:t>doesn’t</w:t>
-      </w:r>
-      <w:proofErr w:type="gramEnd"/>
-      <w:r>
-        <w:t xml:space="preserve"> already exist, and switch context to connect to this database. You can try your hand here by create new collection (RDB equivalent of a database table) and inserting or reading from them. See the following article for some basic </w:t>
-      </w:r>
-      <w:proofErr w:type="spellStart"/>
-      <w:r>
-        <w:t>mongodb</w:t>
-      </w:r>
-      <w:proofErr w:type="spellEnd"/>
-      <w:r>
-        <w:t xml:space="preserve"> commands</w:t>
+        <w:t>To create a new database called seedsofhope, for instance, simply run “use seedsofhope”</w:t>
+      </w:r>
+    </w:p>
+    <w:p>
+      <w:r>
+        <w:t>This command will create the new database if it doesn’t already exist, and switch context to connect to this database. You can try your hand here by create new collection (RDB equivalent of a database table) and inserting or reading from them. See the following article for some basic mongodb commands</w:t>
       </w:r>
     </w:p>
     <w:p>
@@ -800,15 +618,7 @@
         </w:numPr>
       </w:pPr>
       <w:r>
-        <w:t xml:space="preserve">Download and install the latest version of Node JS. This will install both the Node engine, as well as the Node Package Manager (NPM). Additionally, a Node Command Line client </w:t>
-      </w:r>
-      <w:proofErr w:type="gramStart"/>
-      <w:r>
-        <w:t>will be installed</w:t>
-      </w:r>
-      <w:proofErr w:type="gramEnd"/>
-      <w:r>
-        <w:t xml:space="preserve">. </w:t>
+        <w:t xml:space="preserve">Download and install the latest version of Node JS. This will install both the Node engine, as well as the Node Package Manager (NPM). Additionally, a Node Command Line client will be installed. </w:t>
       </w:r>
       <w:r>
         <w:t>Open it and run commands “</w:t>
@@ -822,19 +632,11 @@
       <w:r>
         <w:t>” and “</w:t>
       </w:r>
-      <w:proofErr w:type="spellStart"/>
       <w:r>
         <w:rPr>
           <w:rFonts w:ascii="Consolas" w:hAnsi="Consolas"/>
         </w:rPr>
-        <w:t>npm</w:t>
-      </w:r>
-      <w:proofErr w:type="spellEnd"/>
-      <w:r>
-        <w:rPr>
-          <w:rFonts w:ascii="Consolas" w:hAnsi="Consolas"/>
-        </w:rPr>
-        <w:t xml:space="preserve"> –v</w:t>
+        <w:t>npm –v</w:t>
       </w:r>
       <w:r>
         <w:t xml:space="preserve">” respectively to see the versions of Node and NPM installed. </w:t>
@@ -851,28 +653,12 @@
       <w:r>
         <w:t>You normally start a new Node server application by running “</w:t>
       </w:r>
-      <w:proofErr w:type="spellStart"/>
       <w:r>
         <w:rPr>
           <w:rFonts w:ascii="Consolas" w:hAnsi="Consolas"/>
         </w:rPr>
-        <w:t>npm</w:t>
-      </w:r>
-      <w:proofErr w:type="spellEnd"/>
-      <w:r>
-        <w:rPr>
-          <w:rFonts w:ascii="Consolas" w:hAnsi="Consolas"/>
-        </w:rPr>
-        <w:t xml:space="preserve"> </w:t>
-      </w:r>
-      <w:proofErr w:type="spellStart"/>
-      <w:r>
-        <w:rPr>
-          <w:rFonts w:ascii="Consolas" w:hAnsi="Consolas"/>
-        </w:rPr>
-        <w:t>init</w:t>
-      </w:r>
-      <w:proofErr w:type="spellEnd"/>
+        <w:t>npm init</w:t>
+      </w:r>
       <w:r>
         <w:t>”, and following through the initialization instructions. However, since we already have a node server application running, please skip this step</w:t>
       </w:r>
@@ -904,15 +690,7 @@
         <w:t>node index</w:t>
       </w:r>
       <w:r>
-        <w:t>”. Node JS assumes files in this command have a .</w:t>
-      </w:r>
-      <w:proofErr w:type="spellStart"/>
-      <w:r>
-        <w:t>js</w:t>
-      </w:r>
-      <w:proofErr w:type="spellEnd"/>
-      <w:r>
-        <w:t xml:space="preserve"> extension by default.</w:t>
+        <w:t>”. Node JS assumes files in this command have a .js extension by default.</w:t>
       </w:r>
     </w:p>
     <w:p>
@@ -924,21 +702,103 @@
         </w:numPr>
       </w:pPr>
       <w:r>
-        <w:t xml:space="preserve">Find out how to use </w:t>
-      </w:r>
-      <w:proofErr w:type="spellStart"/>
-      <w:r>
-        <w:t>nodemon</w:t>
-      </w:r>
-      <w:proofErr w:type="spellEnd"/>
-      <w:r>
-        <w:t xml:space="preserve"> to automatically restart your server when you make changes</w:t>
+        <w:t>Find out how to use nodemon to automatically restart your server when you make changes</w:t>
       </w:r>
     </w:p>
     <w:p>
       <w:pPr>
         <w:ind w:left="360"/>
       </w:pPr>
+    </w:p>
+    <w:p>
+      <w:pPr>
+        <w:ind w:left="360"/>
+      </w:pPr>
+      <w:r>
+        <w:t>Node JS Http Certificate</w:t>
+      </w:r>
+    </w:p>
+    <w:p>
+      <w:pPr>
+        <w:ind w:left="360"/>
+      </w:pPr>
+      <w:r>
+        <w:t xml:space="preserve">Your Node JS server application is running inside the folder “server”. </w:t>
+      </w:r>
+    </w:p>
+    <w:p>
+      <w:pPr>
+        <w:pStyle w:val="ListParagraph"/>
+        <w:numPr>
+          <w:ilvl w:val="0"/>
+          <w:numId w:val="3"/>
+        </w:numPr>
+      </w:pPr>
+      <w:r>
+        <w:t>Open Git Bash and navigate to this folder, or open the folder in Windows Explorer, and launch Git Bash from that context</w:t>
+      </w:r>
+    </w:p>
+    <w:p>
+      <w:pPr>
+        <w:pStyle w:val="ListParagraph"/>
+        <w:numPr>
+          <w:ilvl w:val="0"/>
+          <w:numId w:val="3"/>
+        </w:numPr>
+      </w:pPr>
+      <w:r>
+        <w:t xml:space="preserve">Run the following command: </w:t>
+      </w:r>
+    </w:p>
+    <w:p>
+      <w:pPr>
+        <w:pStyle w:val="ListParagraph"/>
+        <w:rPr>
+          <w:rFonts w:ascii="Lucida Console" w:hAnsi="Lucida Console" w:cs="Lucida Console"/>
+        </w:rPr>
+      </w:pPr>
+      <w:r>
+        <w:rPr>
+          <w:rFonts w:ascii="Lucida Console" w:hAnsi="Lucida Console" w:cs="Lucida Console"/>
+        </w:rPr>
+        <w:lastRenderedPageBreak/>
+        <w:t>openssl req -x509 -nodes -days 365 -newkey rsa:2048 -keyout privatekey.key -out certificate.crt</w:t>
+      </w:r>
+    </w:p>
+    <w:p>
+      <w:pPr>
+        <w:pStyle w:val="ListParagraph"/>
+        <w:rPr>
+          <w:rFonts w:cstheme="minorHAnsi"/>
+        </w:rPr>
+      </w:pPr>
+    </w:p>
+    <w:p>
+      <w:pPr>
+        <w:pStyle w:val="ListParagraph"/>
+        <w:rPr>
+          <w:rFonts w:cstheme="minorHAnsi"/>
+        </w:rPr>
+      </w:pPr>
+      <w:r>
+        <w:rPr>
+          <w:rFonts w:cstheme="minorHAnsi"/>
+        </w:rPr>
+        <w:t xml:space="preserve">This command </w:t>
+      </w:r>
+      <w:r>
+        <w:rPr>
+          <w:rFonts w:cstheme="minorHAnsi"/>
+        </w:rPr>
+        <w:t>will create a certificate and key file in the root directory of your service application. Your Node JS application is already configured to use these files (see Index.js), without which the server application will not run.</w:t>
+      </w:r>
+    </w:p>
+    <w:p>
+      <w:pPr>
+        <w:pStyle w:val="ListParagraph"/>
+      </w:pPr>
+      <w:bookmarkStart w:id="0" w:name="_GoBack"/>
+      <w:bookmarkEnd w:id="0"/>
     </w:p>
     <w:p>
       <w:r>
@@ -1009,6 +869,95 @@
 <file path=word/numbering.xml><?xml version="1.0" encoding="utf-8"?>
 <w:numbering xmlns:wpc="http://schemas.microsoft.com/office/word/2010/wordprocessingCanvas" xmlns:cx="http://schemas.microsoft.com/office/drawing/2014/chartex" xmlns:cx1="http://schemas.microsoft.com/office/drawing/2015/9/8/chartex" xmlns:mc="http://schemas.openxmlformats.org/markup-compatibility/2006" xmlns:o="urn:schemas-microsoft-com:office:office" xmlns:r="http://schemas.openxmlformats.org/officeDocument/2006/relationships" xmlns:m="http://schemas.openxmlformats.org/officeDocument/2006/math" xmlns:v="urn:schemas-microsoft-com:vml" xmlns:wp14="http://schemas.microsoft.com/office/word/2010/wordprocessingDrawing" xmlns:wp="http://schemas.openxmlformats.org/drawingml/2006/wordprocessingDrawing" xmlns:w10="urn:schemas-microsoft-com:office:word" xmlns:w="http://schemas.openxmlformats.org/wordprocessingml/2006/main" xmlns:w14="http://schemas.microsoft.com/office/word/2010/wordml" xmlns:w15="http://schemas.microsoft.com/office/word/2012/wordml" xmlns:w16se="http://schemas.microsoft.com/office/word/2015/wordml/symex" xmlns:wpg="http://schemas.microsoft.com/office/word/2010/wordprocessingGroup" xmlns:wpi="http://schemas.microsoft.com/office/word/2010/wordprocessingInk" xmlns:wne="http://schemas.microsoft.com/office/word/2006/wordml" xmlns:wps="http://schemas.microsoft.com/office/word/2010/wordprocessingShape" mc:Ignorable="w14 w15 w16se wp14">
   <w:abstractNum w:abstractNumId="0" w15:restartNumberingAfterBreak="0">
+    <w:nsid w:val="129A4D91"/>
+    <w:multiLevelType w:val="hybridMultilevel"/>
+    <w:tmpl w:val="3656CABC"/>
+    <w:lvl w:ilvl="0" w:tplc="0409000F">
+      <w:start w:val="1"/>
+      <w:numFmt w:val="decimal"/>
+      <w:lvlText w:val="%1."/>
+      <w:lvlJc w:val="left"/>
+      <w:pPr>
+        <w:ind w:left="720" w:hanging="360"/>
+      </w:pPr>
+      <w:rPr>
+        <w:rFonts w:hint="default"/>
+      </w:rPr>
+    </w:lvl>
+    <w:lvl w:ilvl="1" w:tplc="04090019" w:tentative="1">
+      <w:start w:val="1"/>
+      <w:numFmt w:val="lowerLetter"/>
+      <w:lvlText w:val="%2."/>
+      <w:lvlJc w:val="left"/>
+      <w:pPr>
+        <w:ind w:left="1440" w:hanging="360"/>
+      </w:pPr>
+    </w:lvl>
+    <w:lvl w:ilvl="2" w:tplc="0409001B" w:tentative="1">
+      <w:start w:val="1"/>
+      <w:numFmt w:val="lowerRoman"/>
+      <w:lvlText w:val="%3."/>
+      <w:lvlJc w:val="right"/>
+      <w:pPr>
+        <w:ind w:left="2160" w:hanging="180"/>
+      </w:pPr>
+    </w:lvl>
+    <w:lvl w:ilvl="3" w:tplc="0409000F" w:tentative="1">
+      <w:start w:val="1"/>
+      <w:numFmt w:val="decimal"/>
+      <w:lvlText w:val="%4."/>
+      <w:lvlJc w:val="left"/>
+      <w:pPr>
+        <w:ind w:left="2880" w:hanging="360"/>
+      </w:pPr>
+    </w:lvl>
+    <w:lvl w:ilvl="4" w:tplc="04090019" w:tentative="1">
+      <w:start w:val="1"/>
+      <w:numFmt w:val="lowerLetter"/>
+      <w:lvlText w:val="%5."/>
+      <w:lvlJc w:val="left"/>
+      <w:pPr>
+        <w:ind w:left="3600" w:hanging="360"/>
+      </w:pPr>
+    </w:lvl>
+    <w:lvl w:ilvl="5" w:tplc="0409001B" w:tentative="1">
+      <w:start w:val="1"/>
+      <w:numFmt w:val="lowerRoman"/>
+      <w:lvlText w:val="%6."/>
+      <w:lvlJc w:val="right"/>
+      <w:pPr>
+        <w:ind w:left="4320" w:hanging="180"/>
+      </w:pPr>
+    </w:lvl>
+    <w:lvl w:ilvl="6" w:tplc="0409000F" w:tentative="1">
+      <w:start w:val="1"/>
+      <w:numFmt w:val="decimal"/>
+      <w:lvlText w:val="%7."/>
+      <w:lvlJc w:val="left"/>
+      <w:pPr>
+        <w:ind w:left="5040" w:hanging="360"/>
+      </w:pPr>
+    </w:lvl>
+    <w:lvl w:ilvl="7" w:tplc="04090019" w:tentative="1">
+      <w:start w:val="1"/>
+      <w:numFmt w:val="lowerLetter"/>
+      <w:lvlText w:val="%8."/>
+      <w:lvlJc w:val="left"/>
+      <w:pPr>
+        <w:ind w:left="5760" w:hanging="360"/>
+      </w:pPr>
+    </w:lvl>
+    <w:lvl w:ilvl="8" w:tplc="0409001B" w:tentative="1">
+      <w:start w:val="1"/>
+      <w:numFmt w:val="lowerRoman"/>
+      <w:lvlText w:val="%9."/>
+      <w:lvlJc w:val="right"/>
+      <w:pPr>
+        <w:ind w:left="6480" w:hanging="180"/>
+      </w:pPr>
+    </w:lvl>
+  </w:abstractNum>
+  <w:abstractNum w:abstractNumId="1" w15:restartNumberingAfterBreak="0">
     <w:nsid w:val="32773B94"/>
     <w:multiLevelType w:val="hybridMultilevel"/>
     <w:tmpl w:val="3BB63B84"/>
@@ -1097,7 +1046,7 @@
       </w:pPr>
     </w:lvl>
   </w:abstractNum>
-  <w:abstractNum w:abstractNumId="1" w15:restartNumberingAfterBreak="0">
+  <w:abstractNum w:abstractNumId="2" w15:restartNumberingAfterBreak="0">
     <w:nsid w:val="5FF87A1A"/>
     <w:multiLevelType w:val="multilevel"/>
     <w:tmpl w:val="042EB2AA"/>
@@ -1211,9 +1160,12 @@
     </w:lvl>
   </w:abstractNum>
   <w:num w:numId="1">
+    <w:abstractNumId w:val="2"/>
+  </w:num>
+  <w:num w:numId="2">
     <w:abstractNumId w:val="1"/>
   </w:num>
-  <w:num w:numId="2">
+  <w:num w:numId="3">
     <w:abstractNumId w:val="0"/>
   </w:num>
 </w:numbering>

</xml_diff>